<commit_message>
Updated latest project coverletter.docx
</commit_message>
<xml_diff>
--- a/Sai Tejas Janjur Coverletter.docx
+++ b/Sai Tejas Janjur Coverletter.docx
@@ -152,31 +152,7 @@
         <w:rPr>
           <w:rFonts w:cstheme="minorHAnsi"/>
         </w:rPr>
-        <w:t xml:space="preserve">cience with a </w:t>
-      </w:r>
-      <w:r>
-        <w:rPr>
-          <w:rFonts w:cstheme="minorHAnsi"/>
-        </w:rPr>
-        <w:t>concentration</w:t>
-      </w:r>
-      <w:r>
-        <w:rPr>
-          <w:rFonts w:cstheme="minorHAnsi"/>
-        </w:rPr>
-        <w:t xml:space="preserve"> in </w:t>
-      </w:r>
-      <w:r>
-        <w:rPr>
-          <w:rFonts w:cstheme="minorHAnsi"/>
-        </w:rPr>
-        <w:t>C</w:t>
-      </w:r>
-      <w:r>
-        <w:rPr>
-          <w:rFonts w:cstheme="minorHAnsi"/>
-        </w:rPr>
-        <w:t>ybersecurity and I have a 3.</w:t>
+        <w:t>cience I have a 3.</w:t>
       </w:r>
       <w:r>
         <w:rPr>
@@ -188,7 +164,19 @@
         <w:rPr>
           <w:rFonts w:cstheme="minorHAnsi"/>
         </w:rPr>
-        <w:t xml:space="preserve"> GPA. </w:t>
+        <w:t xml:space="preserve"> GPA</w:t>
+      </w:r>
+      <w:r>
+        <w:rPr>
+          <w:rFonts w:cstheme="minorHAnsi"/>
+        </w:rPr>
+        <w:t xml:space="preserve"> at Prairie View A&amp;M University</w:t>
+      </w:r>
+      <w:r>
+        <w:rPr>
+          <w:rFonts w:cstheme="minorHAnsi"/>
+        </w:rPr>
+        <w:t xml:space="preserve">. </w:t>
       </w:r>
     </w:p>
     <w:p>
@@ -198,6 +186,70 @@
           <w:rFonts w:cstheme="minorHAnsi"/>
         </w:rPr>
       </w:pPr>
+      <w:r>
+        <w:rPr>
+          <w:rFonts w:cstheme="minorHAnsi"/>
+        </w:rPr>
+        <w:t xml:space="preserve">I have internship experience working as a Frontend Developer for a startup known as Furtrieve based in </w:t>
+      </w:r>
+      <w:r>
+        <w:rPr>
+          <w:rFonts w:cstheme="minorHAnsi"/>
+        </w:rPr>
+        <w:t>Indianapolis, IN</w:t>
+      </w:r>
+      <w:r>
+        <w:rPr>
+          <w:rFonts w:cstheme="minorHAnsi"/>
+        </w:rPr>
+        <w:t xml:space="preserve">. I built </w:t>
+      </w:r>
+      <w:r>
+        <w:rPr>
+          <w:rFonts w:cstheme="minorHAnsi"/>
+        </w:rPr>
+        <w:t xml:space="preserve">static and dynamic webpages </w:t>
+      </w:r>
+      <w:r>
+        <w:rPr>
+          <w:rFonts w:cstheme="minorHAnsi"/>
+        </w:rPr>
+        <w:t xml:space="preserve">using </w:t>
+      </w:r>
+      <w:r>
+        <w:rPr>
+          <w:rStyle w:val="background-details"/>
+          <w:rFonts w:cstheme="minorHAnsi"/>
+        </w:rPr>
+        <w:t>JavaScript</w:t>
+      </w:r>
+      <w:r>
+        <w:rPr>
+          <w:rStyle w:val="background-details"/>
+          <w:rFonts w:cstheme="minorHAnsi"/>
+        </w:rPr>
+        <w:t xml:space="preserve">, HTML, and CSS. </w:t>
+      </w:r>
+      <w:r>
+        <w:rPr>
+          <w:rFonts w:cstheme="minorHAnsi"/>
+        </w:rPr>
+        <w:t>Collaborated with team members to come up with creative solutions for user experience and deliver quality code. Ensured the technical feasibility of UI/UX designs from the inception of the project.</w:t>
+      </w:r>
+      <w:r>
+        <w:rPr>
+          <w:rFonts w:eastAsia="Times New Roman" w:cstheme="minorHAnsi"/>
+          <w:color w:val="000000"/>
+        </w:rPr>
+        <w:t xml:space="preserve"> </w:t>
+      </w:r>
+      <w:r>
+        <w:rPr>
+          <w:rFonts w:cstheme="minorHAnsi"/>
+        </w:rPr>
+        <w:t>Optimized applications for maximum performance - speed, accessibility, and scalability.</w:t>
+      </w:r>
+      <w:bookmarkStart w:id="0" w:name="_Hlk87255291"/>
     </w:p>
     <w:p>
       <w:pPr>
@@ -210,81 +262,189 @@
         <w:rPr>
           <w:rFonts w:cstheme="minorHAnsi"/>
         </w:rPr>
-        <w:t xml:space="preserve">I have internship experience working as a Frontend Developer for a startup known as Furtrieve based in </w:t>
-      </w:r>
-      <w:r>
-        <w:rPr>
-          <w:rFonts w:cstheme="minorHAnsi"/>
-        </w:rPr>
-        <w:t>Indianapolis, IN</w:t>
-      </w:r>
-      <w:r>
-        <w:rPr>
-          <w:rFonts w:cstheme="minorHAnsi"/>
-        </w:rPr>
-        <w:t xml:space="preserve">. I built webpages for the pet business &amp; worked with </w:t>
-      </w:r>
-      <w:r>
-        <w:rPr>
-          <w:rStyle w:val="background-details"/>
-          <w:rFonts w:cstheme="minorHAnsi"/>
-        </w:rPr>
-        <w:t xml:space="preserve">Java, JavaScript, HTML, and CSS. </w:t>
-      </w:r>
-      <w:r>
-        <w:rPr>
-          <w:rFonts w:cstheme="minorHAnsi"/>
-        </w:rPr>
-        <w:t>Collaborated with team members to come up with creative solutions for user experience and deliver quality code. Ensured the technical feasibility of UI/UX designs from the inception of the project.</w:t>
-      </w:r>
-      <w:r>
-        <w:rPr>
-          <w:rFonts w:eastAsia="Times New Roman" w:cstheme="minorHAnsi"/>
-          <w:color w:val="000000"/>
+        <w:t xml:space="preserve">I have worked on many different projects such </w:t>
+      </w:r>
+      <w:r>
+        <w:rPr>
+          <w:rFonts w:cstheme="minorHAnsi"/>
+        </w:rPr>
+        <w:t>as</w:t>
+      </w:r>
+      <w:r>
+        <w:rPr>
+          <w:rFonts w:cstheme="minorHAnsi"/>
         </w:rPr>
         <w:t xml:space="preserve"> </w:t>
       </w:r>
       <w:r>
         <w:rPr>
           <w:rFonts w:cstheme="minorHAnsi"/>
-        </w:rPr>
-        <w:t>Optimized applications for maximum performance - speed, accessibility, and scalability.</w:t>
-      </w:r>
-    </w:p>
-    <w:p>
-      <w:pPr>
-        <w:spacing w:line="240" w:lineRule="auto"/>
-        <w:rPr>
-          <w:rFonts w:eastAsia="Times New Roman" w:cstheme="minorHAnsi"/>
-          <w:color w:val="000000"/>
-        </w:rPr>
-      </w:pPr>
-    </w:p>
-    <w:p>
-      <w:pPr>
-        <w:pBdr>
-          <w:top w:val="nil"/>
-          <w:left w:val="nil"/>
-          <w:bottom w:val="nil"/>
-          <w:right w:val="nil"/>
-          <w:between w:val="nil"/>
-        </w:pBdr>
-        <w:spacing w:after="0" w:line="240" w:lineRule="auto"/>
-        <w:rPr>
-          <w:rFonts w:cstheme="minorHAnsi"/>
-        </w:rPr>
-      </w:pPr>
-      <w:r>
-        <w:rPr>
-          <w:rFonts w:cstheme="minorHAnsi"/>
-        </w:rPr>
-        <w:t xml:space="preserve">I have worked on many different projects such </w:t>
-      </w:r>
-      <w:r>
-        <w:rPr>
-          <w:rFonts w:cstheme="minorHAnsi"/>
-        </w:rPr>
-        <w:t xml:space="preserve">as </w:t>
+          <w:b/>
+          <w:bCs/>
+        </w:rPr>
+        <w:t>Movie/TV Show Discover and Search webpage</w:t>
+      </w:r>
+      <w:r>
+        <w:rPr>
+          <w:rFonts w:cstheme="minorHAnsi"/>
+          <w:b/>
+          <w:bCs/>
+        </w:rPr>
+        <w:t xml:space="preserve"> (Frontend)</w:t>
+      </w:r>
+      <w:r>
+        <w:rPr>
+          <w:rFonts w:cstheme="minorHAnsi"/>
+        </w:rPr>
+        <w:t xml:space="preserve"> using React.JS, HTML/CSS.</w:t>
+      </w:r>
+      <w:r>
+        <w:rPr>
+          <w:rFonts w:ascii="Times New Roman" w:eastAsia="Times New Roman" w:hAnsi="Times New Roman" w:cs="Times New Roman"/>
+          <w:color w:val="000000"/>
+        </w:rPr>
+        <w:t xml:space="preserve"> Web app that allows you to discover and search for any movie / TV show</w:t>
+      </w:r>
+      <w:r>
+        <w:rPr>
+          <w:rFonts w:ascii="Times New Roman" w:eastAsia="Times New Roman" w:hAnsi="Times New Roman" w:cs="Times New Roman"/>
+          <w:color w:val="000000"/>
+        </w:rPr>
+        <w:t xml:space="preserve">. </w:t>
+      </w:r>
+      <w:r>
+        <w:rPr>
+          <w:rFonts w:ascii="Times New Roman" w:eastAsia="Times New Roman" w:hAnsi="Times New Roman" w:cs="Times New Roman"/>
+          <w:color w:val="000000"/>
+        </w:rPr>
+        <w:t>B</w:t>
+      </w:r>
+      <w:r>
+        <w:rPr>
+          <w:rFonts w:ascii="Times New Roman" w:eastAsia="Times New Roman" w:hAnsi="Times New Roman" w:cs="Times New Roman"/>
+          <w:color w:val="000000"/>
+        </w:rPr>
+        <w:t xml:space="preserve">uilt </w:t>
+      </w:r>
+      <w:r>
+        <w:rPr>
+          <w:rFonts w:ascii="Times New Roman" w:eastAsia="Times New Roman" w:hAnsi="Times New Roman" w:cs="Times New Roman"/>
+          <w:color w:val="000000"/>
+        </w:rPr>
+        <w:t>a custom search engine to search for particular requests about actors, directors, runtime, and OTT</w:t>
+      </w:r>
+      <w:r>
+        <w:rPr>
+          <w:rFonts w:ascii="Times New Roman" w:eastAsia="Times New Roman" w:hAnsi="Times New Roman" w:cs="Times New Roman"/>
+          <w:color w:val="000000"/>
+        </w:rPr>
+        <w:t>. Second one is a</w:t>
+      </w:r>
+      <w:r>
+        <w:rPr>
+          <w:rFonts w:ascii="Times New Roman" w:eastAsia="Times New Roman" w:hAnsi="Times New Roman" w:cs="Times New Roman"/>
+          <w:color w:val="000000"/>
+        </w:rPr>
+        <w:t xml:space="preserve"> </w:t>
+      </w:r>
+      <w:r>
+        <w:rPr>
+          <w:rFonts w:ascii="Times New Roman" w:eastAsia="Times New Roman" w:hAnsi="Times New Roman" w:cs="Times New Roman"/>
+          <w:b/>
+          <w:bCs/>
+          <w:color w:val="000000"/>
+        </w:rPr>
+        <w:t>S</w:t>
+      </w:r>
+      <w:r>
+        <w:rPr>
+          <w:rFonts w:ascii="Times New Roman" w:eastAsia="Times New Roman" w:hAnsi="Times New Roman" w:cs="Times New Roman"/>
+          <w:b/>
+          <w:bCs/>
+          <w:color w:val="000000"/>
+        </w:rPr>
+        <w:t>ocial media REST</w:t>
+      </w:r>
+      <w:r>
+        <w:rPr>
+          <w:rFonts w:ascii="Times New Roman" w:eastAsia="Times New Roman" w:hAnsi="Times New Roman" w:cs="Times New Roman"/>
+          <w:b/>
+          <w:bCs/>
+          <w:color w:val="000000"/>
+        </w:rPr>
+        <w:t>-</w:t>
+      </w:r>
+      <w:r>
+        <w:rPr>
+          <w:rFonts w:ascii="Times New Roman" w:eastAsia="Times New Roman" w:hAnsi="Times New Roman" w:cs="Times New Roman"/>
+          <w:b/>
+          <w:bCs/>
+          <w:color w:val="000000"/>
+        </w:rPr>
+        <w:t>API (Backend)</w:t>
+      </w:r>
+      <w:r>
+        <w:rPr>
+          <w:rFonts w:ascii="Times New Roman" w:eastAsia="Times New Roman" w:hAnsi="Times New Roman" w:cs="Times New Roman"/>
+          <w:color w:val="000000"/>
+        </w:rPr>
+        <w:t xml:space="preserve"> b</w:t>
+      </w:r>
+      <w:r>
+        <w:rPr>
+          <w:rFonts w:ascii="Times New Roman" w:eastAsia="Times New Roman" w:hAnsi="Times New Roman" w:cs="Times New Roman"/>
+          <w:color w:val="000000"/>
+        </w:rPr>
+        <w:t xml:space="preserve">uilt </w:t>
+      </w:r>
+      <w:r>
+        <w:rPr>
+          <w:rFonts w:ascii="Times New Roman" w:eastAsia="Times New Roman" w:hAnsi="Times New Roman" w:cs="Times New Roman"/>
+          <w:color w:val="000000"/>
+        </w:rPr>
+        <w:t>using</w:t>
+      </w:r>
+      <w:r>
+        <w:rPr>
+          <w:rFonts w:ascii="Times New Roman" w:eastAsia="Times New Roman" w:hAnsi="Times New Roman" w:cs="Times New Roman"/>
+          <w:color w:val="000000"/>
+        </w:rPr>
+        <w:t xml:space="preserve"> Node.js Express</w:t>
+      </w:r>
+      <w:r>
+        <w:rPr>
+          <w:rFonts w:ascii="Times New Roman" w:eastAsia="Times New Roman" w:hAnsi="Times New Roman" w:cs="Times New Roman"/>
+          <w:color w:val="000000"/>
+        </w:rPr>
+        <w:t xml:space="preserve"> and</w:t>
+      </w:r>
+      <w:r>
+        <w:rPr>
+          <w:rFonts w:ascii="Times New Roman" w:eastAsia="Times New Roman" w:hAnsi="Times New Roman" w:cs="Times New Roman"/>
+          <w:color w:val="000000"/>
+        </w:rPr>
+        <w:t xml:space="preserve"> MongoDB</w:t>
+      </w:r>
+      <w:r>
+        <w:rPr>
+          <w:rFonts w:ascii="Times New Roman" w:eastAsia="Times New Roman" w:hAnsi="Times New Roman" w:cs="Times New Roman"/>
+          <w:color w:val="000000"/>
+        </w:rPr>
+        <w:t xml:space="preserve">, Has </w:t>
+      </w:r>
+      <w:r>
+        <w:rPr>
+          <w:rFonts w:ascii="Times New Roman" w:eastAsia="Times New Roman" w:hAnsi="Times New Roman" w:cs="Times New Roman"/>
+          <w:color w:val="000000"/>
+        </w:rPr>
+        <w:t xml:space="preserve">Rest API with login, register, like and all CRUD operations, uses MongoDB models with Node.js </w:t>
+      </w:r>
+      <w:r>
+        <w:rPr>
+          <w:rFonts w:ascii="Times New Roman" w:eastAsia="Times New Roman" w:hAnsi="Times New Roman" w:cs="Times New Roman"/>
+          <w:color w:val="000000"/>
+        </w:rPr>
+        <w:t xml:space="preserve">routers, </w:t>
       </w:r>
       <w:r>
         <w:rPr>
@@ -294,33 +454,7 @@
           <w:i/>
           <w:iCs/>
         </w:rPr>
-        <w:t>Sorting Algorithm Visualizer</w:t>
-      </w:r>
-      <w:r>
-        <w:rPr>
-          <w:rFonts w:cstheme="minorHAnsi"/>
-        </w:rPr>
-        <w:t xml:space="preserve"> - </w:t>
-      </w:r>
-      <w:r>
-        <w:rPr>
-          <w:rFonts w:ascii="Times New Roman" w:eastAsia="Times New Roman" w:hAnsi="Times New Roman" w:cs="Times New Roman"/>
-          <w:color w:val="000000"/>
-        </w:rPr>
-        <w:t xml:space="preserve">It demonstrates how a selected sorting algorithm works by using colored </w:t>
-      </w:r>
-      <w:r>
-        <w:rPr>
-          <w:rFonts w:ascii="Times New Roman" w:eastAsia="Times New Roman" w:hAnsi="Times New Roman" w:cs="Times New Roman"/>
-          <w:color w:val="000000"/>
-        </w:rPr>
-        <w:t>bar line to show how data is stored moved inside an array</w:t>
-      </w:r>
-      <w:r>
-        <w:rPr>
-          <w:rFonts w:cstheme="minorHAnsi"/>
-        </w:rPr>
-        <w:t xml:space="preserve">, </w:t>
+        <w:t>Sorting</w:t>
       </w:r>
       <w:r>
         <w:rPr>
@@ -330,7 +464,7 @@
           <w:i/>
           <w:iCs/>
         </w:rPr>
-        <w:t>Breaking Bad App</w:t>
+        <w:t xml:space="preserve"> Algorithm Visualizer</w:t>
       </w:r>
       <w:r>
         <w:rPr>
@@ -343,34 +477,20 @@
           <w:rFonts w:ascii="Times New Roman" w:eastAsia="Times New Roman" w:hAnsi="Times New Roman" w:cs="Times New Roman"/>
           <w:color w:val="000000"/>
         </w:rPr>
-        <w:t>Built a IOS app using Swift UI</w:t>
-      </w:r>
-      <w:r>
-        <w:rPr>
-          <w:rFonts w:ascii="Times New Roman" w:eastAsia="Times New Roman" w:hAnsi="Times New Roman" w:cs="Times New Roman"/>
-          <w:color w:val="000000"/>
-        </w:rPr>
-        <w:t xml:space="preserve"> which used a </w:t>
-      </w:r>
-      <w:r>
-        <w:rPr>
-          <w:rFonts w:ascii="Times New Roman" w:eastAsia="Times New Roman" w:hAnsi="Times New Roman" w:cs="Times New Roman"/>
-          <w:color w:val="000000"/>
-        </w:rPr>
-        <w:t>Decoded a JASON API to fetch data and build a clean UI to show all the decoded data</w:t>
-      </w:r>
-      <w:r>
-        <w:rPr>
-          <w:rFonts w:ascii="Times New Roman" w:eastAsia="Times New Roman" w:hAnsi="Times New Roman" w:cs="Times New Roman"/>
-          <w:color w:val="000000"/>
-        </w:rPr>
-        <w:t xml:space="preserve">, </w:t>
-      </w:r>
-      <w:r>
-        <w:rPr>
-          <w:rFonts w:cstheme="minorHAnsi"/>
-        </w:rPr>
-        <w:t>a</w:t>
+        <w:t xml:space="preserve">It demonstrates how a selected sorting algorithm works by using colored </w:t>
+      </w:r>
+      <w:r>
+        <w:rPr>
+          <w:rFonts w:ascii="Times New Roman" w:eastAsia="Times New Roman" w:hAnsi="Times New Roman" w:cs="Times New Roman"/>
+          <w:color w:val="000000"/>
+        </w:rPr>
+        <w:t>bar line to show how data is stored moved inside an array</w:t>
+      </w:r>
+      <w:r>
+        <w:rPr>
+          <w:rFonts w:cstheme="minorHAnsi"/>
+        </w:rPr>
+        <w:t>, a</w:t>
       </w:r>
       <w:r>
         <w:rPr>
@@ -536,29 +656,7 @@
             <w:i/>
             <w:iCs/>
           </w:rPr>
-          <w:t>Gi</w:t>
-        </w:r>
-        <w:r>
-          <w:rPr>
-            <w:rStyle w:val="Hyperlink"/>
-            <w:rFonts w:cstheme="minorHAnsi"/>
-            <w:b/>
-            <w:bCs/>
-            <w:i/>
-            <w:iCs/>
-          </w:rPr>
-          <w:t>t</w:t>
-        </w:r>
-        <w:r>
-          <w:rPr>
-            <w:rStyle w:val="Hyperlink"/>
-            <w:rFonts w:cstheme="minorHAnsi"/>
-            <w:b/>
-            <w:bCs/>
-            <w:i/>
-            <w:iCs/>
-          </w:rPr>
-          <w:t>Hub</w:t>
+          <w:t>GitHub</w:t>
         </w:r>
       </w:hyperlink>
       <w:r>
@@ -568,6 +666,7 @@
         <w:t>.</w:t>
       </w:r>
     </w:p>
+    <w:bookmarkEnd w:id="0"/>
     <w:p>
       <w:pPr>
         <w:pBdr>
@@ -661,10 +760,9 @@
       </w:pPr>
       <w:r>
         <w:rPr>
-          <w:rFonts w:cstheme="minorHAnsi"/>
-          <w:bCs/>
-        </w:rPr>
-        <w:t xml:space="preserve">Python Bootcamp certification </w:t>
+          <w:rStyle w:val="break-words"/>
+        </w:rPr>
+        <w:t>NumPy Bootcamp for Data Science and Machine Learning</w:t>
       </w:r>
       <w:r>
         <w:rPr>
@@ -937,7 +1035,7 @@
         <w:rPr>
           <w:rFonts w:cstheme="minorHAnsi"/>
         </w:rPr>
-        <w:t xml:space="preserve">Sincerely, </w:t>
+        <w:t>Sincerely,</w:t>
       </w:r>
     </w:p>
     <w:p>
@@ -1798,6 +1896,11 @@
       <w:u w:val="single"/>
     </w:rPr>
   </w:style>
+  <w:style w:type="character" w:customStyle="1" w:styleId="break-words">
+    <w:name w:val="break-words"/>
+    <w:basedOn w:val="DefaultParagraphFont"/>
+    <w:rsid w:val="002A59D3"/>
+  </w:style>
 </w:styles>
 </file>
 

</xml_diff>